<commit_message>
Aggiunta dei files del 16.09.2021
</commit_message>
<xml_diff>
--- a/4_Diari/SAMUELE ABBA - DIARIO - 16-09-2021.docx
+++ b/4_Diari/SAMUELE ABBA - DIARIO - 16-09-2021.docx
@@ -1,6 +1,6 @@
 
 <file path=word/document.xml><?xml version="1.0" encoding="utf-8"?>
-<w:document xmlns:wpc="http://schemas.microsoft.com/office/word/2010/wordprocessingCanvas" xmlns:cx="http://schemas.microsoft.com/office/drawing/2014/chartex" xmlns:cx1="http://schemas.microsoft.com/office/drawing/2015/9/8/chartex" xmlns:cx2="http://schemas.microsoft.com/office/drawing/2015/10/21/chartex" xmlns:cx3="http://schemas.microsoft.com/office/drawing/2016/5/9/chartex" xmlns:cx4="http://schemas.microsoft.com/office/drawing/2016/5/10/chartex" xmlns:cx5="http://schemas.microsoft.com/office/drawing/2016/5/11/chartex" xmlns:cx6="http://schemas.microsoft.com/office/drawing/2016/5/12/chartex" xmlns:cx7="http://schemas.microsoft.com/office/drawing/2016/5/13/chartex" xmlns:cx8="http://schemas.microsoft.com/office/drawing/2016/5/14/chartex" xmlns:mc="http://schemas.openxmlformats.org/markup-compatibility/2006" xmlns:aink="http://schemas.microsoft.com/office/drawing/2016/ink" xmlns:am3d="http://schemas.microsoft.com/office/drawing/2017/model3d" xmlns:o="urn:schemas-microsoft-com:office:office" xmlns:r="http://schemas.openxmlformats.org/officeDocument/2006/relationships" xmlns:m="http://schemas.openxmlformats.org/officeDocument/2006/math" xmlns:v="urn:schemas-microsoft-com:vml" xmlns:wp14="http://schemas.microsoft.com/office/word/2010/wordprocessingDrawing" xmlns:wp="http://schemas.openxmlformats.org/drawingml/2006/wordprocessingDrawing" xmlns:w10="urn:schemas-microsoft-com:office:word" xmlns:w="http://schemas.openxmlformats.org/wordprocessingml/2006/main" xmlns:w14="http://schemas.microsoft.com/office/word/2010/wordml" xmlns:w15="http://schemas.microsoft.com/office/word/2012/wordml" xmlns:w16cid="http://schemas.microsoft.com/office/word/2016/wordml/cid" xmlns:w16se="http://schemas.microsoft.com/office/word/2015/wordml/symex" xmlns:wpg="http://schemas.microsoft.com/office/word/2010/wordprocessingGroup" xmlns:wpi="http://schemas.microsoft.com/office/word/2010/wordprocessingInk" xmlns:wne="http://schemas.microsoft.com/office/word/2006/wordml" xmlns:wps="http://schemas.microsoft.com/office/word/2010/wordprocessingShape" mc:Ignorable="w14 w15 w16se w16cid wp14">
+<w:document xmlns:wpc="http://schemas.microsoft.com/office/word/2010/wordprocessingCanvas" xmlns:cx="http://schemas.microsoft.com/office/drawing/2014/chartex" xmlns:cx1="http://schemas.microsoft.com/office/drawing/2015/9/8/chartex" xmlns:cx2="http://schemas.microsoft.com/office/drawing/2015/10/21/chartex" xmlns:cx3="http://schemas.microsoft.com/office/drawing/2016/5/9/chartex" xmlns:cx4="http://schemas.microsoft.com/office/drawing/2016/5/10/chartex" xmlns:cx5="http://schemas.microsoft.com/office/drawing/2016/5/11/chartex" xmlns:cx6="http://schemas.microsoft.com/office/drawing/2016/5/12/chartex" xmlns:cx7="http://schemas.microsoft.com/office/drawing/2016/5/13/chartex" xmlns:cx8="http://schemas.microsoft.com/office/drawing/2016/5/14/chartex" xmlns:mc="http://schemas.openxmlformats.org/markup-compatibility/2006" xmlns:aink="http://schemas.microsoft.com/office/drawing/2016/ink" xmlns:am3d="http://schemas.microsoft.com/office/drawing/2017/model3d" xmlns:o="urn:schemas-microsoft-com:office:office" xmlns:r="http://schemas.openxmlformats.org/officeDocument/2006/relationships" xmlns:m="http://schemas.openxmlformats.org/officeDocument/2006/math" xmlns:v="urn:schemas-microsoft-com:vml" xmlns:wp14="http://schemas.microsoft.com/office/word/2010/wordprocessingDrawing" xmlns:wp="http://schemas.openxmlformats.org/drawingml/2006/wordprocessingDrawing" xmlns:w10="urn:schemas-microsoft-com:office:word" xmlns:w="http://schemas.openxmlformats.org/wordprocessingml/2006/main" xmlns:w14="http://schemas.microsoft.com/office/word/2010/wordml" xmlns:w15="http://schemas.microsoft.com/office/word/2012/wordml" xmlns:w16cex="http://schemas.microsoft.com/office/word/2018/wordml/cex" xmlns:w16cid="http://schemas.microsoft.com/office/word/2016/wordml/cid" xmlns:w16="http://schemas.microsoft.com/office/word/2018/wordml" xmlns:w16sdtdh="http://schemas.microsoft.com/office/word/2020/wordml/sdtdatahash" xmlns:w16se="http://schemas.microsoft.com/office/word/2015/wordml/symex" xmlns:wpg="http://schemas.microsoft.com/office/word/2010/wordprocessingGroup" xmlns:wpi="http://schemas.microsoft.com/office/word/2010/wordprocessingInk" xmlns:wne="http://schemas.microsoft.com/office/word/2006/wordml" xmlns:wps="http://schemas.microsoft.com/office/word/2010/wordprocessingShape" mc:Ignorable="w14 w15 w16se w16cid w16 w16cex w16sdtdh wp14">
   <w:body>
     <w:p>
       <w:pPr>
@@ -98,10 +98,19 @@
       <w:tblPr>
         <w:tblStyle w:val="Elencochiaro"/>
         <w:tblW w:w="9618" w:type="dxa"/>
+        <w:tblBorders>
+          <w:top w:val="single" w:sz="4" w:space="0" w:color="auto"/>
+          <w:left w:val="single" w:sz="4" w:space="0" w:color="auto"/>
+          <w:bottom w:val="single" w:sz="4" w:space="0" w:color="auto"/>
+          <w:right w:val="single" w:sz="4" w:space="0" w:color="auto"/>
+          <w:insideH w:val="single" w:sz="4" w:space="0" w:color="auto"/>
+          <w:insideV w:val="single" w:sz="4" w:space="0" w:color="auto"/>
+        </w:tblBorders>
         <w:tblLook w:val="04A0" w:firstRow="1" w:lastRow="0" w:firstColumn="1" w:lastColumn="0" w:noHBand="0" w:noVBand="1"/>
       </w:tblPr>
       <w:tblGrid>
-        <w:gridCol w:w="9618"/>
+        <w:gridCol w:w="4809"/>
+        <w:gridCol w:w="4809"/>
       </w:tblGrid>
       <w:tr>
         <w:trPr>
@@ -111,9 +120,7 @@
           <w:tcPr>
             <w:cnfStyle w:val="001000000000" w:firstRow="0" w:lastRow="0" w:firstColumn="1" w:lastColumn="0" w:oddVBand="0" w:evenVBand="0" w:oddHBand="0" w:evenHBand="0" w:firstRowFirstColumn="0" w:firstRowLastColumn="0" w:lastRowFirstColumn="0" w:lastRowLastColumn="0"/>
             <w:tcW w:w="9618" w:type="dxa"/>
-            <w:tcBorders>
-              <w:bottom w:val="nil"/>
-            </w:tcBorders>
+            <w:gridSpan w:val="2"/>
           </w:tcPr>
           <w:p>
             <w:pPr>
@@ -138,7 +145,12 @@
         <w:tc>
           <w:tcPr>
             <w:cnfStyle w:val="001000000000" w:firstRow="0" w:lastRow="0" w:firstColumn="1" w:lastColumn="0" w:oddVBand="0" w:evenVBand="0" w:oddHBand="0" w:evenHBand="0" w:firstRowFirstColumn="0" w:firstRowLastColumn="0" w:lastRowFirstColumn="0" w:lastRowLastColumn="0"/>
-            <w:tcW w:w="9618" w:type="dxa"/>
+            <w:tcW w:w="4809" w:type="dxa"/>
+            <w:tcBorders>
+              <w:top w:val="none" w:sz="0" w:space="0" w:color="auto"/>
+              <w:left w:val="none" w:sz="0" w:space="0" w:color="auto"/>
+              <w:bottom w:val="none" w:sz="0" w:space="0" w:color="auto"/>
+            </w:tcBorders>
             <w:shd w:val="clear" w:color="auto" w:fill="auto"/>
           </w:tcPr>
           <w:p>
@@ -150,26 +162,69 @@
             </w:pPr>
             <w:r>
               <w:rPr>
-                <w:b w:val="0"/>
+                <w:bCs w:val="0"/>
               </w:rPr>
-              <w:t xml:space="preserve">Oggi ho iniziato il progetto facendo l’analisi del di quest’ultimo, con Test-case e Use-case, ho inoltre iniziato il diagramma di </w:t>
+              <w:t>16.09.2021</w:t>
             </w:r>
-            <w:proofErr w:type="spellStart"/>
-            <w:r>
+          </w:p>
+          <w:p>
+            <w:pPr>
+              <w:pStyle w:val="Nessunaspaziatura"/>
               <w:rPr>
                 <w:b w:val="0"/>
               </w:rPr>
-              <w:t>gantt</w:t>
-            </w:r>
-            <w:proofErr w:type="spellEnd"/>
-            <w:r>
+            </w:pPr>
+          </w:p>
+          <w:p>
+            <w:pPr>
+              <w:pStyle w:val="Nessunaspaziatura"/>
               <w:rPr>
                 <w:b w:val="0"/>
               </w:rPr>
-              <w:t xml:space="preserve"> ma non l’ho ancora terminato.</w:t>
+            </w:pPr>
+            <w:r>
+              <w:rPr>
+                <w:bCs w:val="0"/>
+              </w:rPr>
+              <w:t>13:15 – 16:30</w:t>
             </w:r>
-            <w:bookmarkStart w:id="0" w:name="_GoBack"/>
-            <w:bookmarkEnd w:id="0"/>
+          </w:p>
+          <w:p>
+            <w:pPr>
+              <w:pStyle w:val="Nessunaspaziatura"/>
+              <w:rPr>
+                <w:bCs w:val="0"/>
+              </w:rPr>
+            </w:pPr>
+          </w:p>
+        </w:tc>
+        <w:tc>
+          <w:tcPr>
+            <w:tcW w:w="4809" w:type="dxa"/>
+            <w:tcBorders>
+              <w:top w:val="none" w:sz="0" w:space="0" w:color="auto"/>
+              <w:bottom w:val="none" w:sz="0" w:space="0" w:color="auto"/>
+              <w:right w:val="none" w:sz="0" w:space="0" w:color="auto"/>
+            </w:tcBorders>
+            <w:shd w:val="clear" w:color="auto" w:fill="auto"/>
+          </w:tcPr>
+          <w:p>
+            <w:pPr>
+              <w:pStyle w:val="Nessunaspaziatura"/>
+              <w:cnfStyle w:val="000000100000" w:firstRow="0" w:lastRow="0" w:firstColumn="0" w:lastColumn="0" w:oddVBand="0" w:evenVBand="0" w:oddHBand="1" w:evenHBand="0" w:firstRowFirstColumn="0" w:firstRowLastColumn="0" w:lastRowFirstColumn="0" w:lastRowLastColumn="0"/>
+              <w:rPr>
+                <w:b/>
+              </w:rPr>
+            </w:pPr>
+            <w:r>
+              <w:t xml:space="preserve">Oggi ho iniziato il progetto facendo l’analisi del </w:t>
+            </w:r>
+            <w:r>
+              <w:t>QdC</w:t>
+            </w:r>
+            <w:r>
+              <w:t>, con Test-case e Use-case, ho inoltre iniziato il diagramma di gantt ma non l’ho ancora terminato.</w:t>
+            </w:r>
           </w:p>
         </w:tc>
       </w:tr>
@@ -230,6 +285,12 @@
                 <w:b w:val="0"/>
               </w:rPr>
             </w:pPr>
+            <w:r>
+              <w:rPr>
+                <w:b w:val="0"/>
+              </w:rPr>
+              <w:t>-</w:t>
+            </w:r>
           </w:p>
         </w:tc>
       </w:tr>
@@ -281,15 +342,24 @@
             <w:cnfStyle w:val="001000000000" w:firstRow="0" w:lastRow="0" w:firstColumn="1" w:lastColumn="0" w:oddVBand="0" w:evenVBand="0" w:oddHBand="0" w:evenHBand="0" w:firstRowFirstColumn="0" w:firstRowLastColumn="0" w:lastRowFirstColumn="0" w:lastRowLastColumn="0"/>
             <w:tcW w:w="9618" w:type="dxa"/>
             <w:shd w:val="clear" w:color="auto" w:fill="auto"/>
+            <w:vAlign w:val="center"/>
           </w:tcPr>
           <w:p>
             <w:pPr>
               <w:pStyle w:val="Nessunaspaziatura"/>
+              <w:jc w:val="center"/>
               <w:rPr>
                 <w:b w:val="0"/>
                 <w:bCs w:val="0"/>
               </w:rPr>
             </w:pPr>
+            <w:r>
+              <w:rPr>
+                <w:b w:val="0"/>
+                <w:bCs w:val="0"/>
+              </w:rPr>
+              <w:t>-</w:t>
+            </w:r>
           </w:p>
         </w:tc>
       </w:tr>
@@ -341,14 +411,22 @@
             <w:cnfStyle w:val="001000000000" w:firstRow="0" w:lastRow="0" w:firstColumn="1" w:lastColumn="0" w:oddVBand="0" w:evenVBand="0" w:oddHBand="0" w:evenHBand="0" w:firstRowFirstColumn="0" w:firstRowLastColumn="0" w:lastRowFirstColumn="0" w:lastRowLastColumn="0"/>
             <w:tcW w:w="9618" w:type="dxa"/>
             <w:shd w:val="clear" w:color="auto" w:fill="auto"/>
+            <w:vAlign w:val="center"/>
           </w:tcPr>
           <w:p>
             <w:pPr>
               <w:spacing w:after="0" w:line="240" w:lineRule="auto"/>
+              <w:jc w:val="center"/>
               <w:rPr>
                 <w:b w:val="0"/>
               </w:rPr>
             </w:pPr>
+            <w:r>
+              <w:rPr>
+                <w:b w:val="0"/>
+              </w:rPr>
+              <w:t>Finire il diagramma di gantt e iniziare con il progetto.</w:t>
+            </w:r>
           </w:p>
         </w:tc>
       </w:tr>
@@ -374,7 +452,7 @@
 </file>
 
 <file path=word/endnotes.xml><?xml version="1.0" encoding="utf-8"?>
-<w:endnotes xmlns:wpc="http://schemas.microsoft.com/office/word/2010/wordprocessingCanvas" xmlns:cx="http://schemas.microsoft.com/office/drawing/2014/chartex" xmlns:cx1="http://schemas.microsoft.com/office/drawing/2015/9/8/chartex" xmlns:cx2="http://schemas.microsoft.com/office/drawing/2015/10/21/chartex" xmlns:cx3="http://schemas.microsoft.com/office/drawing/2016/5/9/chartex" xmlns:cx4="http://schemas.microsoft.com/office/drawing/2016/5/10/chartex" xmlns:cx5="http://schemas.microsoft.com/office/drawing/2016/5/11/chartex" xmlns:cx6="http://schemas.microsoft.com/office/drawing/2016/5/12/chartex" xmlns:cx7="http://schemas.microsoft.com/office/drawing/2016/5/13/chartex" xmlns:cx8="http://schemas.microsoft.com/office/drawing/2016/5/14/chartex" xmlns:mc="http://schemas.openxmlformats.org/markup-compatibility/2006" xmlns:aink="http://schemas.microsoft.com/office/drawing/2016/ink" xmlns:am3d="http://schemas.microsoft.com/office/drawing/2017/model3d" xmlns:o="urn:schemas-microsoft-com:office:office" xmlns:r="http://schemas.openxmlformats.org/officeDocument/2006/relationships" xmlns:m="http://schemas.openxmlformats.org/officeDocument/2006/math" xmlns:v="urn:schemas-microsoft-com:vml" xmlns:wp14="http://schemas.microsoft.com/office/word/2010/wordprocessingDrawing" xmlns:wp="http://schemas.openxmlformats.org/drawingml/2006/wordprocessingDrawing" xmlns:w10="urn:schemas-microsoft-com:office:word" xmlns:w="http://schemas.openxmlformats.org/wordprocessingml/2006/main" xmlns:w14="http://schemas.microsoft.com/office/word/2010/wordml" xmlns:w15="http://schemas.microsoft.com/office/word/2012/wordml" xmlns:w16cid="http://schemas.microsoft.com/office/word/2016/wordml/cid" xmlns:w16se="http://schemas.microsoft.com/office/word/2015/wordml/symex" xmlns:wpg="http://schemas.microsoft.com/office/word/2010/wordprocessingGroup" xmlns:wpi="http://schemas.microsoft.com/office/word/2010/wordprocessingInk" xmlns:wne="http://schemas.microsoft.com/office/word/2006/wordml" xmlns:wps="http://schemas.microsoft.com/office/word/2010/wordprocessingShape" mc:Ignorable="w14 w15 w16se w16cid wp14">
+<w:endnotes xmlns:wpc="http://schemas.microsoft.com/office/word/2010/wordprocessingCanvas" xmlns:cx="http://schemas.microsoft.com/office/drawing/2014/chartex" xmlns:cx1="http://schemas.microsoft.com/office/drawing/2015/9/8/chartex" xmlns:cx2="http://schemas.microsoft.com/office/drawing/2015/10/21/chartex" xmlns:cx3="http://schemas.microsoft.com/office/drawing/2016/5/9/chartex" xmlns:cx4="http://schemas.microsoft.com/office/drawing/2016/5/10/chartex" xmlns:cx5="http://schemas.microsoft.com/office/drawing/2016/5/11/chartex" xmlns:cx6="http://schemas.microsoft.com/office/drawing/2016/5/12/chartex" xmlns:cx7="http://schemas.microsoft.com/office/drawing/2016/5/13/chartex" xmlns:cx8="http://schemas.microsoft.com/office/drawing/2016/5/14/chartex" xmlns:mc="http://schemas.openxmlformats.org/markup-compatibility/2006" xmlns:aink="http://schemas.microsoft.com/office/drawing/2016/ink" xmlns:am3d="http://schemas.microsoft.com/office/drawing/2017/model3d" xmlns:o="urn:schemas-microsoft-com:office:office" xmlns:r="http://schemas.openxmlformats.org/officeDocument/2006/relationships" xmlns:m="http://schemas.openxmlformats.org/officeDocument/2006/math" xmlns:v="urn:schemas-microsoft-com:vml" xmlns:wp14="http://schemas.microsoft.com/office/word/2010/wordprocessingDrawing" xmlns:wp="http://schemas.openxmlformats.org/drawingml/2006/wordprocessingDrawing" xmlns:w10="urn:schemas-microsoft-com:office:word" xmlns:w="http://schemas.openxmlformats.org/wordprocessingml/2006/main" xmlns:w14="http://schemas.microsoft.com/office/word/2010/wordml" xmlns:w15="http://schemas.microsoft.com/office/word/2012/wordml" xmlns:w16cex="http://schemas.microsoft.com/office/word/2018/wordml/cex" xmlns:w16cid="http://schemas.microsoft.com/office/word/2016/wordml/cid" xmlns:w16="http://schemas.microsoft.com/office/word/2018/wordml" xmlns:w16sdtdh="http://schemas.microsoft.com/office/word/2020/wordml/sdtdatahash" xmlns:w16se="http://schemas.microsoft.com/office/word/2015/wordml/symex" xmlns:wpg="http://schemas.microsoft.com/office/word/2010/wordprocessingGroup" xmlns:wpi="http://schemas.microsoft.com/office/word/2010/wordprocessingInk" xmlns:wne="http://schemas.microsoft.com/office/word/2006/wordml" xmlns:wps="http://schemas.microsoft.com/office/word/2010/wordprocessingShape" mc:Ignorable="w14 w15 w16se w16cid w16 w16cex w16sdtdh wp14">
   <w:endnote w:type="separator" w:id="-1">
     <w:p>
       <w:pPr>
@@ -399,7 +477,7 @@
 </file>
 
 <file path=word/footer1.xml><?xml version="1.0" encoding="utf-8"?>
-<w:ftr xmlns:wpc="http://schemas.microsoft.com/office/word/2010/wordprocessingCanvas" xmlns:cx="http://schemas.microsoft.com/office/drawing/2014/chartex" xmlns:cx1="http://schemas.microsoft.com/office/drawing/2015/9/8/chartex" xmlns:cx2="http://schemas.microsoft.com/office/drawing/2015/10/21/chartex" xmlns:cx3="http://schemas.microsoft.com/office/drawing/2016/5/9/chartex" xmlns:cx4="http://schemas.microsoft.com/office/drawing/2016/5/10/chartex" xmlns:cx5="http://schemas.microsoft.com/office/drawing/2016/5/11/chartex" xmlns:cx6="http://schemas.microsoft.com/office/drawing/2016/5/12/chartex" xmlns:cx7="http://schemas.microsoft.com/office/drawing/2016/5/13/chartex" xmlns:cx8="http://schemas.microsoft.com/office/drawing/2016/5/14/chartex" xmlns:mc="http://schemas.openxmlformats.org/markup-compatibility/2006" xmlns:aink="http://schemas.microsoft.com/office/drawing/2016/ink" xmlns:am3d="http://schemas.microsoft.com/office/drawing/2017/model3d" xmlns:o="urn:schemas-microsoft-com:office:office" xmlns:r="http://schemas.openxmlformats.org/officeDocument/2006/relationships" xmlns:m="http://schemas.openxmlformats.org/officeDocument/2006/math" xmlns:v="urn:schemas-microsoft-com:vml" xmlns:wp14="http://schemas.microsoft.com/office/word/2010/wordprocessingDrawing" xmlns:wp="http://schemas.openxmlformats.org/drawingml/2006/wordprocessingDrawing" xmlns:w10="urn:schemas-microsoft-com:office:word" xmlns:w="http://schemas.openxmlformats.org/wordprocessingml/2006/main" xmlns:w14="http://schemas.microsoft.com/office/word/2010/wordml" xmlns:w15="http://schemas.microsoft.com/office/word/2012/wordml" xmlns:w16cid="http://schemas.microsoft.com/office/word/2016/wordml/cid" xmlns:w16se="http://schemas.microsoft.com/office/word/2015/wordml/symex" xmlns:wpg="http://schemas.microsoft.com/office/word/2010/wordprocessingGroup" xmlns:wpi="http://schemas.microsoft.com/office/word/2010/wordprocessingInk" xmlns:wne="http://schemas.microsoft.com/office/word/2006/wordml" xmlns:wps="http://schemas.microsoft.com/office/word/2010/wordprocessingShape" mc:Ignorable="w14 w15 w16se w16cid wp14">
+<w:ftr xmlns:wpc="http://schemas.microsoft.com/office/word/2010/wordprocessingCanvas" xmlns:cx="http://schemas.microsoft.com/office/drawing/2014/chartex" xmlns:cx1="http://schemas.microsoft.com/office/drawing/2015/9/8/chartex" xmlns:cx2="http://schemas.microsoft.com/office/drawing/2015/10/21/chartex" xmlns:cx3="http://schemas.microsoft.com/office/drawing/2016/5/9/chartex" xmlns:cx4="http://schemas.microsoft.com/office/drawing/2016/5/10/chartex" xmlns:cx5="http://schemas.microsoft.com/office/drawing/2016/5/11/chartex" xmlns:cx6="http://schemas.microsoft.com/office/drawing/2016/5/12/chartex" xmlns:cx7="http://schemas.microsoft.com/office/drawing/2016/5/13/chartex" xmlns:cx8="http://schemas.microsoft.com/office/drawing/2016/5/14/chartex" xmlns:mc="http://schemas.openxmlformats.org/markup-compatibility/2006" xmlns:aink="http://schemas.microsoft.com/office/drawing/2016/ink" xmlns:am3d="http://schemas.microsoft.com/office/drawing/2017/model3d" xmlns:o="urn:schemas-microsoft-com:office:office" xmlns:r="http://schemas.openxmlformats.org/officeDocument/2006/relationships" xmlns:m="http://schemas.openxmlformats.org/officeDocument/2006/math" xmlns:v="urn:schemas-microsoft-com:vml" xmlns:wp14="http://schemas.microsoft.com/office/word/2010/wordprocessingDrawing" xmlns:wp="http://schemas.openxmlformats.org/drawingml/2006/wordprocessingDrawing" xmlns:w10="urn:schemas-microsoft-com:office:word" xmlns:w="http://schemas.openxmlformats.org/wordprocessingml/2006/main" xmlns:w14="http://schemas.microsoft.com/office/word/2010/wordml" xmlns:w15="http://schemas.microsoft.com/office/word/2012/wordml" xmlns:w16cex="http://schemas.microsoft.com/office/word/2018/wordml/cex" xmlns:w16cid="http://schemas.microsoft.com/office/word/2016/wordml/cid" xmlns:w16="http://schemas.microsoft.com/office/word/2018/wordml" xmlns:w16sdtdh="http://schemas.microsoft.com/office/word/2020/wordml/sdtdatahash" xmlns:w16se="http://schemas.microsoft.com/office/word/2015/wordml/symex" xmlns:wpg="http://schemas.microsoft.com/office/word/2010/wordprocessingGroup" xmlns:wpi="http://schemas.microsoft.com/office/word/2010/wordprocessingInk" xmlns:wne="http://schemas.microsoft.com/office/word/2006/wordml" xmlns:wps="http://schemas.microsoft.com/office/word/2010/wordprocessingShape" mc:Ignorable="w14 w15 w16se w16cid w16 w16cex w16sdtdh wp14">
   <w:p>
     <w:sdt>
       <w:sdtPr>
@@ -411,7 +489,7 @@
       <w:sdtEndPr/>
       <w:sdtContent>
         <w:r>
-          <w:t>Nome progetto</w:t>
+          <w:t>Lavoro temporaneo</w:t>
         </w:r>
       </w:sdtContent>
     </w:sdt>
@@ -486,7 +564,7 @@
 </file>
 
 <file path=word/footnotes.xml><?xml version="1.0" encoding="utf-8"?>
-<w:footnotes xmlns:wpc="http://schemas.microsoft.com/office/word/2010/wordprocessingCanvas" xmlns:cx="http://schemas.microsoft.com/office/drawing/2014/chartex" xmlns:cx1="http://schemas.microsoft.com/office/drawing/2015/9/8/chartex" xmlns:cx2="http://schemas.microsoft.com/office/drawing/2015/10/21/chartex" xmlns:cx3="http://schemas.microsoft.com/office/drawing/2016/5/9/chartex" xmlns:cx4="http://schemas.microsoft.com/office/drawing/2016/5/10/chartex" xmlns:cx5="http://schemas.microsoft.com/office/drawing/2016/5/11/chartex" xmlns:cx6="http://schemas.microsoft.com/office/drawing/2016/5/12/chartex" xmlns:cx7="http://schemas.microsoft.com/office/drawing/2016/5/13/chartex" xmlns:cx8="http://schemas.microsoft.com/office/drawing/2016/5/14/chartex" xmlns:mc="http://schemas.openxmlformats.org/markup-compatibility/2006" xmlns:aink="http://schemas.microsoft.com/office/drawing/2016/ink" xmlns:am3d="http://schemas.microsoft.com/office/drawing/2017/model3d" xmlns:o="urn:schemas-microsoft-com:office:office" xmlns:r="http://schemas.openxmlformats.org/officeDocument/2006/relationships" xmlns:m="http://schemas.openxmlformats.org/officeDocument/2006/math" xmlns:v="urn:schemas-microsoft-com:vml" xmlns:wp14="http://schemas.microsoft.com/office/word/2010/wordprocessingDrawing" xmlns:wp="http://schemas.openxmlformats.org/drawingml/2006/wordprocessingDrawing" xmlns:w10="urn:schemas-microsoft-com:office:word" xmlns:w="http://schemas.openxmlformats.org/wordprocessingml/2006/main" xmlns:w14="http://schemas.microsoft.com/office/word/2010/wordml" xmlns:w15="http://schemas.microsoft.com/office/word/2012/wordml" xmlns:w16cid="http://schemas.microsoft.com/office/word/2016/wordml/cid" xmlns:w16se="http://schemas.microsoft.com/office/word/2015/wordml/symex" xmlns:wpg="http://schemas.microsoft.com/office/word/2010/wordprocessingGroup" xmlns:wpi="http://schemas.microsoft.com/office/word/2010/wordprocessingInk" xmlns:wne="http://schemas.microsoft.com/office/word/2006/wordml" xmlns:wps="http://schemas.microsoft.com/office/word/2010/wordprocessingShape" mc:Ignorable="w14 w15 w16se w16cid wp14">
+<w:footnotes xmlns:wpc="http://schemas.microsoft.com/office/word/2010/wordprocessingCanvas" xmlns:cx="http://schemas.microsoft.com/office/drawing/2014/chartex" xmlns:cx1="http://schemas.microsoft.com/office/drawing/2015/9/8/chartex" xmlns:cx2="http://schemas.microsoft.com/office/drawing/2015/10/21/chartex" xmlns:cx3="http://schemas.microsoft.com/office/drawing/2016/5/9/chartex" xmlns:cx4="http://schemas.microsoft.com/office/drawing/2016/5/10/chartex" xmlns:cx5="http://schemas.microsoft.com/office/drawing/2016/5/11/chartex" xmlns:cx6="http://schemas.microsoft.com/office/drawing/2016/5/12/chartex" xmlns:cx7="http://schemas.microsoft.com/office/drawing/2016/5/13/chartex" xmlns:cx8="http://schemas.microsoft.com/office/drawing/2016/5/14/chartex" xmlns:mc="http://schemas.openxmlformats.org/markup-compatibility/2006" xmlns:aink="http://schemas.microsoft.com/office/drawing/2016/ink" xmlns:am3d="http://schemas.microsoft.com/office/drawing/2017/model3d" xmlns:o="urn:schemas-microsoft-com:office:office" xmlns:r="http://schemas.openxmlformats.org/officeDocument/2006/relationships" xmlns:m="http://schemas.openxmlformats.org/officeDocument/2006/math" xmlns:v="urn:schemas-microsoft-com:vml" xmlns:wp14="http://schemas.microsoft.com/office/word/2010/wordprocessingDrawing" xmlns:wp="http://schemas.openxmlformats.org/drawingml/2006/wordprocessingDrawing" xmlns:w10="urn:schemas-microsoft-com:office:word" xmlns:w="http://schemas.openxmlformats.org/wordprocessingml/2006/main" xmlns:w14="http://schemas.microsoft.com/office/word/2010/wordml" xmlns:w15="http://schemas.microsoft.com/office/word/2012/wordml" xmlns:w16cex="http://schemas.microsoft.com/office/word/2018/wordml/cex" xmlns:w16cid="http://schemas.microsoft.com/office/word/2016/wordml/cid" xmlns:w16="http://schemas.microsoft.com/office/word/2018/wordml" xmlns:w16sdtdh="http://schemas.microsoft.com/office/word/2020/wordml/sdtdatahash" xmlns:w16se="http://schemas.microsoft.com/office/word/2015/wordml/symex" xmlns:wpg="http://schemas.microsoft.com/office/word/2010/wordprocessingGroup" xmlns:wpi="http://schemas.microsoft.com/office/word/2010/wordprocessingInk" xmlns:wne="http://schemas.microsoft.com/office/word/2006/wordml" xmlns:wps="http://schemas.microsoft.com/office/word/2010/wordprocessingShape" mc:Ignorable="w14 w15 w16se w16cid w16 w16cex w16sdtdh wp14">
   <w:footnote w:type="separator" w:id="-1">
     <w:p>
       <w:pPr>
@@ -511,10 +589,22 @@
 </file>
 
 <file path=word/header1.xml><?xml version="1.0" encoding="utf-8"?>
-<w:hdr xmlns:wpc="http://schemas.microsoft.com/office/word/2010/wordprocessingCanvas" xmlns:cx="http://schemas.microsoft.com/office/drawing/2014/chartex" xmlns:cx1="http://schemas.microsoft.com/office/drawing/2015/9/8/chartex" xmlns:cx2="http://schemas.microsoft.com/office/drawing/2015/10/21/chartex" xmlns:cx3="http://schemas.microsoft.com/office/drawing/2016/5/9/chartex" xmlns:cx4="http://schemas.microsoft.com/office/drawing/2016/5/10/chartex" xmlns:cx5="http://schemas.microsoft.com/office/drawing/2016/5/11/chartex" xmlns:cx6="http://schemas.microsoft.com/office/drawing/2016/5/12/chartex" xmlns:cx7="http://schemas.microsoft.com/office/drawing/2016/5/13/chartex" xmlns:cx8="http://schemas.microsoft.com/office/drawing/2016/5/14/chartex" xmlns:mc="http://schemas.openxmlformats.org/markup-compatibility/2006" xmlns:aink="http://schemas.microsoft.com/office/drawing/2016/ink" xmlns:am3d="http://schemas.microsoft.com/office/drawing/2017/model3d" xmlns:o="urn:schemas-microsoft-com:office:office" xmlns:r="http://schemas.openxmlformats.org/officeDocument/2006/relationships" xmlns:m="http://schemas.openxmlformats.org/officeDocument/2006/math" xmlns:v="urn:schemas-microsoft-com:vml" xmlns:wp14="http://schemas.microsoft.com/office/word/2010/wordprocessingDrawing" xmlns:wp="http://schemas.openxmlformats.org/drawingml/2006/wordprocessingDrawing" xmlns:w10="urn:schemas-microsoft-com:office:word" xmlns:w="http://schemas.openxmlformats.org/wordprocessingml/2006/main" xmlns:w14="http://schemas.microsoft.com/office/word/2010/wordml" xmlns:w15="http://schemas.microsoft.com/office/word/2012/wordml" xmlns:w16cid="http://schemas.microsoft.com/office/word/2016/wordml/cid" xmlns:w16se="http://schemas.microsoft.com/office/word/2015/wordml/symex" xmlns:wpg="http://schemas.microsoft.com/office/word/2010/wordprocessingGroup" xmlns:wpi="http://schemas.microsoft.com/office/word/2010/wordprocessingInk" xmlns:wne="http://schemas.microsoft.com/office/word/2006/wordml" xmlns:wps="http://schemas.microsoft.com/office/word/2010/wordprocessingShape" mc:Ignorable="w14 w15 w16se w16cid wp14">
+<w:hdr xmlns:wpc="http://schemas.microsoft.com/office/word/2010/wordprocessingCanvas" xmlns:cx="http://schemas.microsoft.com/office/drawing/2014/chartex" xmlns:cx1="http://schemas.microsoft.com/office/drawing/2015/9/8/chartex" xmlns:cx2="http://schemas.microsoft.com/office/drawing/2015/10/21/chartex" xmlns:cx3="http://schemas.microsoft.com/office/drawing/2016/5/9/chartex" xmlns:cx4="http://schemas.microsoft.com/office/drawing/2016/5/10/chartex" xmlns:cx5="http://schemas.microsoft.com/office/drawing/2016/5/11/chartex" xmlns:cx6="http://schemas.microsoft.com/office/drawing/2016/5/12/chartex" xmlns:cx7="http://schemas.microsoft.com/office/drawing/2016/5/13/chartex" xmlns:cx8="http://schemas.microsoft.com/office/drawing/2016/5/14/chartex" xmlns:mc="http://schemas.openxmlformats.org/markup-compatibility/2006" xmlns:aink="http://schemas.microsoft.com/office/drawing/2016/ink" xmlns:am3d="http://schemas.microsoft.com/office/drawing/2017/model3d" xmlns:o="urn:schemas-microsoft-com:office:office" xmlns:r="http://schemas.openxmlformats.org/officeDocument/2006/relationships" xmlns:m="http://schemas.openxmlformats.org/officeDocument/2006/math" xmlns:v="urn:schemas-microsoft-com:vml" xmlns:wp14="http://schemas.microsoft.com/office/word/2010/wordprocessingDrawing" xmlns:wp="http://schemas.openxmlformats.org/drawingml/2006/wordprocessingDrawing" xmlns:w10="urn:schemas-microsoft-com:office:word" xmlns:w="http://schemas.openxmlformats.org/wordprocessingml/2006/main" xmlns:w14="http://schemas.microsoft.com/office/word/2010/wordml" xmlns:w15="http://schemas.microsoft.com/office/word/2012/wordml" xmlns:w16cex="http://schemas.microsoft.com/office/word/2018/wordml/cex" xmlns:w16cid="http://schemas.microsoft.com/office/word/2016/wordml/cid" xmlns:w16="http://schemas.microsoft.com/office/word/2018/wordml" xmlns:w16sdtdh="http://schemas.microsoft.com/office/word/2020/wordml/sdtdatahash" xmlns:w16se="http://schemas.microsoft.com/office/word/2015/wordml/symex" xmlns:wpg="http://schemas.microsoft.com/office/word/2010/wordprocessingGroup" xmlns:wpi="http://schemas.microsoft.com/office/word/2010/wordprocessingInk" xmlns:wne="http://schemas.microsoft.com/office/word/2006/wordml" xmlns:wps="http://schemas.microsoft.com/office/word/2010/wordprocessingShape" mc:Ignorable="w14 w15 w16se w16cid w16 w16cex w16sdtdh wp14">
   <w:p>
     <w:r>
-      <w:t>NOME COGNOME CLASSE</w:t>
+      <w:t>SAMUELE</w:t>
+    </w:r>
+    <w:r>
+      <w:t xml:space="preserve"> </w:t>
+    </w:r>
+    <w:r>
+      <w:t>ABBÀ</w:t>
+    </w:r>
+    <w:r>
+      <w:t xml:space="preserve"> </w:t>
+    </w:r>
+    <w:r>
+      <w:t>I3BC</w:t>
     </w:r>
   </w:p>
   <w:p>
@@ -526,7 +616,7 @@
 </file>
 
 <file path=word/styles.xml><?xml version="1.0" encoding="utf-8"?>
-<w:styles xmlns:mc="http://schemas.openxmlformats.org/markup-compatibility/2006" xmlns:r="http://schemas.openxmlformats.org/officeDocument/2006/relationships" xmlns:w="http://schemas.openxmlformats.org/wordprocessingml/2006/main" xmlns:w14="http://schemas.microsoft.com/office/word/2010/wordml" xmlns:w15="http://schemas.microsoft.com/office/word/2012/wordml" xmlns:w16cid="http://schemas.microsoft.com/office/word/2016/wordml/cid" xmlns:w16se="http://schemas.microsoft.com/office/word/2015/wordml/symex" mc:Ignorable="w14 w15 w16se w16cid">
+<w:styles xmlns:mc="http://schemas.openxmlformats.org/markup-compatibility/2006" xmlns:r="http://schemas.openxmlformats.org/officeDocument/2006/relationships" xmlns:w="http://schemas.openxmlformats.org/wordprocessingml/2006/main" xmlns:w14="http://schemas.microsoft.com/office/word/2010/wordml" xmlns:w15="http://schemas.microsoft.com/office/word/2012/wordml" xmlns:w16cex="http://schemas.microsoft.com/office/word/2018/wordml/cex" xmlns:w16cid="http://schemas.microsoft.com/office/word/2016/wordml/cid" xmlns:w16="http://schemas.microsoft.com/office/word/2018/wordml" xmlns:w16sdtdh="http://schemas.microsoft.com/office/word/2020/wordml/sdtdatahash" xmlns:w16se="http://schemas.microsoft.com/office/word/2015/wordml/symex" mc:Ignorable="w14 w15 w16se w16cid w16 w16cex w16sdtdh">
   <w:docDefaults>
     <w:rPrDefault>
       <w:rPr>
@@ -538,7 +628,7 @@
     </w:rPrDefault>
     <w:pPrDefault/>
   </w:docDefaults>
-  <w:latentStyles w:defLockedState="0" w:defUIPriority="99" w:defSemiHidden="0" w:defUnhideWhenUsed="0" w:defQFormat="0" w:count="375">
+  <w:latentStyles w:defLockedState="0" w:defUIPriority="99" w:defSemiHidden="0" w:defUnhideWhenUsed="0" w:defQFormat="0" w:count="376">
     <w:lsdException w:name="Normal" w:uiPriority="0" w:qFormat="1"/>
     <w:lsdException w:name="heading 1" w:uiPriority="9" w:qFormat="1"/>
     <w:lsdException w:name="heading 2" w:semiHidden="1" w:uiPriority="9" w:unhideWhenUsed="1" w:qFormat="1"/>
@@ -644,7 +734,6 @@
     <w:lsdException w:name="HTML Sample" w:semiHidden="1" w:unhideWhenUsed="1"/>
     <w:lsdException w:name="HTML Typewriter" w:semiHidden="1" w:unhideWhenUsed="1"/>
     <w:lsdException w:name="HTML Variable" w:semiHidden="1" w:unhideWhenUsed="1"/>
-    <w:lsdException w:name="Normal Table" w:semiHidden="1" w:unhideWhenUsed="1"/>
     <w:lsdException w:name="annotation subject" w:semiHidden="1" w:unhideWhenUsed="1"/>
     <w:lsdException w:name="No List" w:semiHidden="1" w:unhideWhenUsed="1"/>
     <w:lsdException w:name="Outline List 1" w:semiHidden="1" w:unhideWhenUsed="1"/>
@@ -691,10 +780,8 @@
     <w:lsdException w:name="Table Subtle 2" w:semiHidden="1" w:unhideWhenUsed="1"/>
     <w:lsdException w:name="Table Web 1" w:semiHidden="1" w:unhideWhenUsed="1"/>
     <w:lsdException w:name="Table Web 2" w:semiHidden="1" w:unhideWhenUsed="1"/>
-    <w:lsdException w:name="Table Web 3" w:semiHidden="1" w:unhideWhenUsed="1"/>
     <w:lsdException w:name="Balloon Text" w:semiHidden="1" w:unhideWhenUsed="1"/>
     <w:lsdException w:name="Table Grid" w:uiPriority="59"/>
-    <w:lsdException w:name="Table Theme" w:semiHidden="1" w:unhideWhenUsed="1"/>
     <w:lsdException w:name="Placeholder Text" w:semiHidden="1"/>
     <w:lsdException w:name="No Spacing" w:uiPriority="1" w:qFormat="1"/>
     <w:lsdException w:name="Light Shading" w:uiPriority="60"/>
@@ -914,6 +1001,7 @@
     <w:lsdException w:name="Smart Hyperlink" w:semiHidden="1" w:unhideWhenUsed="1"/>
     <w:lsdException w:name="Hashtag" w:semiHidden="1" w:unhideWhenUsed="1"/>
     <w:lsdException w:name="Unresolved Mention" w:semiHidden="1" w:unhideWhenUsed="1"/>
+    <w:lsdException w:name="Smart Link" w:semiHidden="1" w:unhideWhenUsed="1"/>
   </w:latentStyles>
   <w:style w:type="paragraph" w:default="1" w:styleId="Normale">
     <w:name w:val="Normal"/>

</xml_diff>